<commit_message>
Wrote some bits of the report.
Just wrote the details for the title page.
</commit_message>
<xml_diff>
--- a/EE310-Team16-Report.docx
+++ b/EE310-Team16-Report.docx
@@ -1,8 +1,95 @@
 
 <file path=word/document.xml><?xml version="1.0" encoding="utf-8"?>
-<w:document xmlns:wpc="http://schemas.microsoft.com/office/word/2010/wordprocessingCanvas" xmlns:cx="http://schemas.microsoft.com/office/drawing/2014/chartex" xmlns:cx1="http://schemas.microsoft.com/office/drawing/2015/9/8/chartex" xmlns:cx2="http://schemas.microsoft.com/office/drawing/2015/10/21/chartex" xmlns:cx3="http://schemas.microsoft.com/office/drawing/2016/5/9/chartex" xmlns:cx4="http://schemas.microsoft.com/office/drawing/2016/5/10/chartex" xmlns:cx5="http://schemas.microsoft.com/office/drawing/2016/5/11/chartex" xmlns:cx6="http://schemas.microsoft.com/office/drawing/2016/5/12/chartex" xmlns:cx7="http://schemas.microsoft.com/office/drawing/2016/5/13/chartex" xmlns:cx8="http://schemas.microsoft.com/office/drawing/2016/5/14/chartex" xmlns:mc="http://schemas.openxmlformats.org/markup-compatibility/2006" xmlns:aink="http://schemas.microsoft.com/office/drawing/2016/ink" xmlns:am3d="http://schemas.microsoft.com/office/drawing/2017/model3d" xmlns:o="urn:schemas-microsoft-com:office:office" xmlns:oel="http://schemas.microsoft.com/office/2019/extlst" xmlns:r="http://schemas.openxmlformats.org/officeDocument/2006/relationships" xmlns:m="http://schemas.openxmlformats.org/officeDocument/2006/math" xmlns:v="urn:schemas-microsoft-com:vml" xmlns:wp14="http://schemas.microsoft.com/office/word/2010/wordprocessingDrawing" xmlns:wp="http://schemas.openxmlformats.org/drawingml/2006/wordprocessingDrawing" xmlns:w10="urn:schemas-microsoft-com:office:word" xmlns:w="http://schemas.openxmlformats.org/wordprocessingml/2006/main" xmlns:w14="http://schemas.microsoft.com/office/word/2010/wordml" xmlns:w15="http://schemas.microsoft.com/office/word/2012/wordml" xmlns:w16cex="http://schemas.microsoft.com/office/word/2018/wordml/cex" xmlns:w16cid="http://schemas.microsoft.com/office/word/2016/wordml/cid" xmlns:w16="http://schemas.microsoft.com/office/word/2018/wordml" xmlns:w16sdtdh="http://schemas.microsoft.com/office/word/2020/wordml/sdtdatahash" xmlns:w16se="http://schemas.microsoft.com/office/word/2015/wordml/symex" xmlns:wpg="http://schemas.microsoft.com/office/word/2010/wordprocessingGroup" xmlns:wpi="http://schemas.microsoft.com/office/word/2010/wordprocessingInk" xmlns:wne="http://schemas.microsoft.com/office/word/2006/wordml" xmlns:wps="http://schemas.microsoft.com/office/word/2010/wordprocessingShape" mc:Ignorable="w14 w15 w16se w16cid w16 w16cex w16sdtdh wp14">
+<w:document xmlns:wpc="http://schemas.microsoft.com/office/word/2010/wordprocessingCanvas" xmlns:cx="http://schemas.microsoft.com/office/drawing/2014/chartex" xmlns:cx1="http://schemas.microsoft.com/office/drawing/2015/9/8/chartex" xmlns:cx2="http://schemas.microsoft.com/office/drawing/2015/10/21/chartex" xmlns:cx3="http://schemas.microsoft.com/office/drawing/2016/5/9/chartex" xmlns:cx4="http://schemas.microsoft.com/office/drawing/2016/5/10/chartex" xmlns:cx5="http://schemas.microsoft.com/office/drawing/2016/5/11/chartex" xmlns:cx6="http://schemas.microsoft.com/office/drawing/2016/5/12/chartex" xmlns:cx7="http://schemas.microsoft.com/office/drawing/2016/5/13/chartex" xmlns:cx8="http://schemas.microsoft.com/office/drawing/2016/5/14/chartex" xmlns:mc="http://schemas.openxmlformats.org/markup-compatibility/2006" xmlns:aink="http://schemas.microsoft.com/office/drawing/2016/ink" xmlns:am3d="http://schemas.microsoft.com/office/drawing/2017/model3d" xmlns:o="urn:schemas-microsoft-com:office:office" xmlns:oel="http://schemas.microsoft.com/office/2019/extlst" xmlns:r="http://schemas.openxmlformats.org/officeDocument/2006/relationships" xmlns:m="http://schemas.openxmlformats.org/officeDocument/2006/math" xmlns:v="urn:schemas-microsoft-com:vml" xmlns:wp14="http://schemas.microsoft.com/office/word/2010/wordprocessingDrawing" xmlns:wp="http://schemas.openxmlformats.org/drawingml/2006/wordprocessingDrawing" xmlns:w10="urn:schemas-microsoft-com:office:word" xmlns:w="http://schemas.openxmlformats.org/wordprocessingml/2006/main" xmlns:w14="http://schemas.microsoft.com/office/word/2010/wordml" xmlns:w15="http://schemas.microsoft.com/office/word/2012/wordml" xmlns:w16cex="http://schemas.microsoft.com/office/word/2018/wordml/cex" xmlns:w16cid="http://schemas.microsoft.com/office/word/2016/wordml/cid" xmlns:w16="http://schemas.microsoft.com/office/word/2018/wordml" xmlns:w16du="http://schemas.microsoft.com/office/word/2023/wordml/word16du" xmlns:w16sdtdh="http://schemas.microsoft.com/office/word/2020/wordml/sdtdatahash" xmlns:w16se="http://schemas.microsoft.com/office/word/2015/wordml/symex" xmlns:wpg="http://schemas.microsoft.com/office/word/2010/wordprocessingGroup" xmlns:wpi="http://schemas.microsoft.com/office/word/2010/wordprocessingInk" xmlns:wne="http://schemas.microsoft.com/office/word/2006/wordml" xmlns:wps="http://schemas.microsoft.com/office/word/2010/wordprocessingShape" mc:Ignorable="w14 w15 w16se w16cid w16 w16cex w16sdtdh w16du wp14">
   <w:body>
+    <w:p>
+      <w:r>
+        <w:t>Water Level Detector PoC</w:t>
+      </w:r>
+    </w:p>
     <w:p/>
+    <w:p>
+      <w:proofErr w:type="spellStart"/>
+      <w:r>
+        <w:t>Aliaxis</w:t>
+      </w:r>
+      <w:proofErr w:type="spellEnd"/>
+    </w:p>
+    <w:p/>
+    <w:p>
+      <w:r>
+        <w:t>Authors:</w:t>
+      </w:r>
+    </w:p>
+    <w:p>
+      <w:proofErr w:type="spellStart"/>
+      <w:r>
+        <w:t>Yunbo</w:t>
+      </w:r>
+      <w:proofErr w:type="spellEnd"/>
+      <w:r>
+        <w:t xml:space="preserve"> Hu</w:t>
+      </w:r>
+    </w:p>
+    <w:p>
+      <w:r>
+        <w:t>Damian Lee</w:t>
+      </w:r>
+    </w:p>
+    <w:p>
+      <w:proofErr w:type="spellStart"/>
+      <w:r>
+        <w:t>Hawon</w:t>
+      </w:r>
+      <w:proofErr w:type="spellEnd"/>
+      <w:r>
+        <w:t xml:space="preserve"> Ryu</w:t>
+      </w:r>
+    </w:p>
+    <w:p>
+      <w:r>
+        <w:t>Aldonza Watt</w:t>
+      </w:r>
+    </w:p>
+    <w:p>
+      <w:r>
+        <w:t>Team 16</w:t>
+      </w:r>
+    </w:p>
+    <w:p>
+      <w:r>
+        <w:t>Date: 23 April</w:t>
+      </w:r>
+    </w:p>
+    <w:p>
+      <w:r>
+        <w:br w:type="page"/>
+      </w:r>
+    </w:p>
+    <w:p>
+      <w:r>
+        <w:lastRenderedPageBreak/>
+        <w:t>Abstract</w:t>
+      </w:r>
+    </w:p>
+    <w:p/>
+    <w:p>
+      <w:r>
+        <w:br w:type="page"/>
+      </w:r>
+    </w:p>
+    <w:p>
+      <w:r>
+        <w:lastRenderedPageBreak/>
+        <w:t>Table of contents</w:t>
+      </w:r>
+    </w:p>
+    <w:p/>
+    <w:p>
+      <w:r>
+        <w:br w:type="page"/>
+      </w:r>
+    </w:p>
     <w:sectPr>
       <w:pgSz w:w="11906" w:h="16838" w:code="9"/>
       <w:pgMar w:top="1440" w:right="1440" w:bottom="1440" w:left="1440" w:header="708" w:footer="708" w:gutter="0"/>
@@ -14,7 +101,7 @@
 </file>
 
 <file path=word/styles.xml><?xml version="1.0" encoding="utf-8"?>
-<w:styles xmlns:mc="http://schemas.openxmlformats.org/markup-compatibility/2006" xmlns:r="http://schemas.openxmlformats.org/officeDocument/2006/relationships" xmlns:w="http://schemas.openxmlformats.org/wordprocessingml/2006/main" xmlns:w14="http://schemas.microsoft.com/office/word/2010/wordml" xmlns:w15="http://schemas.microsoft.com/office/word/2012/wordml" xmlns:w16cex="http://schemas.microsoft.com/office/word/2018/wordml/cex" xmlns:w16cid="http://schemas.microsoft.com/office/word/2016/wordml/cid" xmlns:w16="http://schemas.microsoft.com/office/word/2018/wordml" xmlns:w16sdtdh="http://schemas.microsoft.com/office/word/2020/wordml/sdtdatahash" xmlns:w16se="http://schemas.microsoft.com/office/word/2015/wordml/symex" mc:Ignorable="w14 w15 w16se w16cid w16 w16cex w16sdtdh">
+<w:styles xmlns:mc="http://schemas.openxmlformats.org/markup-compatibility/2006" xmlns:r="http://schemas.openxmlformats.org/officeDocument/2006/relationships" xmlns:w="http://schemas.openxmlformats.org/wordprocessingml/2006/main" xmlns:w14="http://schemas.microsoft.com/office/word/2010/wordml" xmlns:w15="http://schemas.microsoft.com/office/word/2012/wordml" xmlns:w16cex="http://schemas.microsoft.com/office/word/2018/wordml/cex" xmlns:w16cid="http://schemas.microsoft.com/office/word/2016/wordml/cid" xmlns:w16="http://schemas.microsoft.com/office/word/2018/wordml" xmlns:w16du="http://schemas.microsoft.com/office/word/2023/wordml/word16du" xmlns:w16sdtdh="http://schemas.microsoft.com/office/word/2020/wordml/sdtdatahash" xmlns:w16se="http://schemas.microsoft.com/office/word/2015/wordml/symex" mc:Ignorable="w14 w15 w16se w16cid w16 w16cex w16sdtdh w16du">
   <w:docDefaults>
     <w:rPrDefault>
       <w:rPr>
@@ -1229,21 +1316,6 @@
 </file>
 
 <file path=customXml/item1.xml><?xml version="1.0" encoding="utf-8"?>
-<p:properties xmlns:p="http://schemas.microsoft.com/office/2006/metadata/properties" xmlns:xsi="http://www.w3.org/2001/XMLSchema-instance" xmlns:pc="http://schemas.microsoft.com/office/infopath/2007/PartnerControls">
-  <documentManagement/>
-</p:properties>
-</file>
-
-<file path=customXml/item2.xml><?xml version="1.0" encoding="utf-8"?>
-<?mso-contentType ?>
-<FormTemplates xmlns="http://schemas.microsoft.com/sharepoint/v3/contenttype/forms">
-  <Display>DocumentLibraryForm</Display>
-  <Edit>DocumentLibraryForm</Edit>
-  <New>DocumentLibraryForm</New>
-</FormTemplates>
-</file>
-
-<file path=customXml/item3.xml><?xml version="1.0" encoding="utf-8"?>
 <ct:contentTypeSchema xmlns:ct="http://schemas.microsoft.com/office/2006/metadata/contentType" xmlns:ma="http://schemas.microsoft.com/office/2006/metadata/properties/metaAttributes" ct:_="" ma:_="" ma:contentTypeName="Document" ma:contentTypeID="0x0101007A61E939B809A447AEA17AA9896D8A4A" ma:contentTypeVersion="10" ma:contentTypeDescription="Create a new document." ma:contentTypeScope="" ma:versionID="b35ad1ebb2e4c9928aa05957d3271cad">
   <xsd:schema xmlns:xsd="http://www.w3.org/2001/XMLSchema" xmlns:xs="http://www.w3.org/2001/XMLSchema" xmlns:p="http://schemas.microsoft.com/office/2006/metadata/properties" xmlns:ns3="072bdc7b-df0e-485b-ac95-1d15212e3391" targetNamespace="http://schemas.microsoft.com/office/2006/metadata/properties" ma:root="true" ma:fieldsID="c6938ddcefea5422e5e6292b196bf70c" ns3:_="">
     <xsd:import namespace="072bdc7b-df0e-485b-ac95-1d15212e3391"/>
@@ -1427,24 +1499,22 @@
 </ct:contentTypeSchema>
 </file>
 
-<file path=customXml/itemProps1.xml><?xml version="1.0" encoding="utf-8"?>
-<ds:datastoreItem xmlns:ds="http://schemas.openxmlformats.org/officeDocument/2006/customXml" ds:itemID="{186CF69D-9FB2-4FE9-BB61-93DB9AD73F99}">
-  <ds:schemaRefs>
-    <ds:schemaRef ds:uri="http://schemas.microsoft.com/office/2006/metadata/properties"/>
-    <ds:schemaRef ds:uri="http://schemas.microsoft.com/office/infopath/2007/PartnerControls"/>
-  </ds:schemaRefs>
-</ds:datastoreItem>
+<file path=customXml/item2.xml><?xml version="1.0" encoding="utf-8"?>
+<?mso-contentType ?>
+<FormTemplates xmlns="http://schemas.microsoft.com/sharepoint/v3/contenttype/forms">
+  <Display>DocumentLibraryForm</Display>
+  <Edit>DocumentLibraryForm</Edit>
+  <New>DocumentLibraryForm</New>
+</FormTemplates>
 </file>
 
-<file path=customXml/itemProps2.xml><?xml version="1.0" encoding="utf-8"?>
-<ds:datastoreItem xmlns:ds="http://schemas.openxmlformats.org/officeDocument/2006/customXml" ds:itemID="{1B891434-4191-4B4D-B961-B31D44674771}">
-  <ds:schemaRefs>
-    <ds:schemaRef ds:uri="http://schemas.microsoft.com/sharepoint/v3/contenttype/forms"/>
-  </ds:schemaRefs>
-</ds:datastoreItem>
+<file path=customXml/item3.xml><?xml version="1.0" encoding="utf-8"?>
+<p:properties xmlns:p="http://schemas.microsoft.com/office/2006/metadata/properties" xmlns:xsi="http://www.w3.org/2001/XMLSchema-instance" xmlns:pc="http://schemas.microsoft.com/office/infopath/2007/PartnerControls">
+  <documentManagement/>
+</p:properties>
 </file>
 
-<file path=customXml/itemProps3.xml><?xml version="1.0" encoding="utf-8"?>
+<file path=customXml/itemProps1.xml><?xml version="1.0" encoding="utf-8"?>
 <ds:datastoreItem xmlns:ds="http://schemas.openxmlformats.org/officeDocument/2006/customXml" ds:itemID="{EC069E89-5003-4716-BAFF-A885AF89C8AD}">
   <ds:schemaRefs>
     <ds:schemaRef ds:uri="http://schemas.microsoft.com/office/2006/metadata/contentType"/>
@@ -1462,6 +1532,23 @@
 </ds:datastoreItem>
 </file>
 
+<file path=customXml/itemProps2.xml><?xml version="1.0" encoding="utf-8"?>
+<ds:datastoreItem xmlns:ds="http://schemas.openxmlformats.org/officeDocument/2006/customXml" ds:itemID="{1B891434-4191-4B4D-B961-B31D44674771}">
+  <ds:schemaRefs>
+    <ds:schemaRef ds:uri="http://schemas.microsoft.com/sharepoint/v3/contenttype/forms"/>
+  </ds:schemaRefs>
+</ds:datastoreItem>
+</file>
+
+<file path=customXml/itemProps3.xml><?xml version="1.0" encoding="utf-8"?>
+<ds:datastoreItem xmlns:ds="http://schemas.openxmlformats.org/officeDocument/2006/customXml" ds:itemID="{186CF69D-9FB2-4FE9-BB61-93DB9AD73F99}">
+  <ds:schemaRefs>
+    <ds:schemaRef ds:uri="http://schemas.microsoft.com/office/2006/metadata/properties"/>
+    <ds:schemaRef ds:uri="http://schemas.microsoft.com/office/infopath/2007/PartnerControls"/>
+  </ds:schemaRefs>
+</ds:datastoreItem>
+</file>
+
 <file path=docMetadata/LabelInfo.xml><?xml version="1.0" encoding="utf-8"?>
 <clbl:labelList xmlns:clbl="http://schemas.microsoft.com/office/2020/mipLabelMetadata">
   <clbl:label id="{d1b36e95-0d50-42e9-958f-b63fa906beaa}" enabled="0" method="" siteId="{d1b36e95-0d50-42e9-958f-b63fa906beaa}" removed="1"/>

</xml_diff>

<commit_message>
Started writing the introduction and main body of the report.
Writing the introduction and water level probe of the report.
</commit_message>
<xml_diff>
--- a/EE310-Team16-Report.docx
+++ b/EE310-Team16-Report.docx
@@ -81,17 +81,501 @@
       </w:r>
     </w:p>
     <w:p>
-      <w:r>
+      <w:pPr>
+        <w:rPr>
+          <w:sz w:val="28"/>
+          <w:szCs w:val="28"/>
+        </w:rPr>
+      </w:pPr>
+      <w:r>
+        <w:rPr>
+          <w:sz w:val="28"/>
+          <w:szCs w:val="28"/>
+        </w:rPr>
         <w:lastRenderedPageBreak/>
         <w:t>Table of contents</w:t>
       </w:r>
     </w:p>
+    <w:p>
+      <w:pPr>
+        <w:pStyle w:val="ListParagraph"/>
+        <w:numPr>
+          <w:ilvl w:val="0"/>
+          <w:numId w:val="2"/>
+        </w:numPr>
+        <w:spacing w:line="360" w:lineRule="auto"/>
+      </w:pPr>
+      <w:r>
+        <w:t>Introduction</w:t>
+      </w:r>
+    </w:p>
+    <w:p>
+      <w:pPr>
+        <w:pStyle w:val="ListParagraph"/>
+        <w:numPr>
+          <w:ilvl w:val="1"/>
+          <w:numId w:val="2"/>
+        </w:numPr>
+        <w:spacing w:line="360" w:lineRule="auto"/>
+      </w:pPr>
+      <w:r>
+        <w:t>Client requirements</w:t>
+      </w:r>
+    </w:p>
+    <w:p>
+      <w:pPr>
+        <w:pStyle w:val="ListParagraph"/>
+        <w:numPr>
+          <w:ilvl w:val="1"/>
+          <w:numId w:val="2"/>
+        </w:numPr>
+        <w:spacing w:line="360" w:lineRule="auto"/>
+      </w:pPr>
+      <w:r>
+        <w:t>Design tools and methodology</w:t>
+      </w:r>
+    </w:p>
+    <w:p>
+      <w:pPr>
+        <w:pStyle w:val="ListParagraph"/>
+        <w:numPr>
+          <w:ilvl w:val="0"/>
+          <w:numId w:val="2"/>
+        </w:numPr>
+        <w:spacing w:line="360" w:lineRule="auto"/>
+      </w:pPr>
+      <w:r>
+        <w:t>Water Level Probe</w:t>
+      </w:r>
+    </w:p>
+    <w:p>
+      <w:pPr>
+        <w:pStyle w:val="ListParagraph"/>
+        <w:numPr>
+          <w:ilvl w:val="1"/>
+          <w:numId w:val="2"/>
+        </w:numPr>
+        <w:spacing w:line="360" w:lineRule="auto"/>
+      </w:pPr>
+      <w:r>
+        <w:t>Operation principles</w:t>
+      </w:r>
+    </w:p>
+    <w:p>
+      <w:pPr>
+        <w:pStyle w:val="ListParagraph"/>
+        <w:numPr>
+          <w:ilvl w:val="1"/>
+          <w:numId w:val="2"/>
+        </w:numPr>
+        <w:spacing w:line="360" w:lineRule="auto"/>
+      </w:pPr>
+      <w:r>
+        <w:t>Optimised configuration</w:t>
+      </w:r>
+    </w:p>
+    <w:p>
+      <w:pPr>
+        <w:pStyle w:val="ListParagraph"/>
+        <w:numPr>
+          <w:ilvl w:val="1"/>
+          <w:numId w:val="2"/>
+        </w:numPr>
+        <w:spacing w:line="360" w:lineRule="auto"/>
+      </w:pPr>
+      <w:r>
+        <w:t>Accuracy</w:t>
+      </w:r>
+    </w:p>
+    <w:p>
+      <w:pPr>
+        <w:pStyle w:val="ListParagraph"/>
+        <w:numPr>
+          <w:ilvl w:val="0"/>
+          <w:numId w:val="2"/>
+        </w:numPr>
+        <w:spacing w:line="360" w:lineRule="auto"/>
+      </w:pPr>
+      <w:r>
+        <w:t>Transmitter and Receiver</w:t>
+      </w:r>
+    </w:p>
+    <w:p>
+      <w:pPr>
+        <w:pStyle w:val="ListParagraph"/>
+        <w:numPr>
+          <w:ilvl w:val="1"/>
+          <w:numId w:val="2"/>
+        </w:numPr>
+        <w:spacing w:line="360" w:lineRule="auto"/>
+      </w:pPr>
+      <w:r>
+        <w:t>Design of transmitter</w:t>
+      </w:r>
+    </w:p>
+    <w:p>
+      <w:pPr>
+        <w:pStyle w:val="ListParagraph"/>
+        <w:numPr>
+          <w:ilvl w:val="1"/>
+          <w:numId w:val="2"/>
+        </w:numPr>
+        <w:spacing w:line="360" w:lineRule="auto"/>
+      </w:pPr>
+      <w:r>
+        <w:t>Minimization of signal loss</w:t>
+      </w:r>
+    </w:p>
+    <w:p>
+      <w:pPr>
+        <w:pStyle w:val="ListParagraph"/>
+        <w:numPr>
+          <w:ilvl w:val="1"/>
+          <w:numId w:val="2"/>
+        </w:numPr>
+        <w:spacing w:line="360" w:lineRule="auto"/>
+      </w:pPr>
+      <w:r>
+        <w:t>Maximization of range</w:t>
+      </w:r>
+    </w:p>
+    <w:p>
+      <w:pPr>
+        <w:pStyle w:val="ListParagraph"/>
+        <w:numPr>
+          <w:ilvl w:val="1"/>
+          <w:numId w:val="2"/>
+        </w:numPr>
+        <w:spacing w:line="360" w:lineRule="auto"/>
+      </w:pPr>
+      <w:r>
+        <w:t xml:space="preserve">Design of receiver </w:t>
+      </w:r>
+    </w:p>
+    <w:p>
+      <w:pPr>
+        <w:pStyle w:val="ListParagraph"/>
+        <w:numPr>
+          <w:ilvl w:val="1"/>
+          <w:numId w:val="2"/>
+        </w:numPr>
+        <w:spacing w:line="360" w:lineRule="auto"/>
+      </w:pPr>
+      <w:r>
+        <w:t>Signal capture arrangement</w:t>
+      </w:r>
+    </w:p>
+    <w:p>
+      <w:pPr>
+        <w:pStyle w:val="ListParagraph"/>
+        <w:numPr>
+          <w:ilvl w:val="0"/>
+          <w:numId w:val="2"/>
+        </w:numPr>
+        <w:spacing w:line="360" w:lineRule="auto"/>
+      </w:pPr>
+      <w:r>
+        <w:t>Recommendations</w:t>
+      </w:r>
+    </w:p>
+    <w:p>
+      <w:pPr>
+        <w:pStyle w:val="ListParagraph"/>
+        <w:numPr>
+          <w:ilvl w:val="1"/>
+          <w:numId w:val="2"/>
+        </w:numPr>
+        <w:spacing w:line="360" w:lineRule="auto"/>
+      </w:pPr>
+      <w:r>
+        <w:t>Battery</w:t>
+      </w:r>
+    </w:p>
+    <w:p>
+      <w:pPr>
+        <w:pStyle w:val="ListParagraph"/>
+        <w:numPr>
+          <w:ilvl w:val="1"/>
+          <w:numId w:val="2"/>
+        </w:numPr>
+        <w:spacing w:line="360" w:lineRule="auto"/>
+      </w:pPr>
+      <w:r>
+        <w:t>Solar charging system</w:t>
+      </w:r>
+    </w:p>
+    <w:p>
+      <w:pPr>
+        <w:pStyle w:val="ListParagraph"/>
+        <w:numPr>
+          <w:ilvl w:val="1"/>
+          <w:numId w:val="2"/>
+        </w:numPr>
+        <w:spacing w:line="360" w:lineRule="auto"/>
+      </w:pPr>
+      <w:r>
+        <w:t>Other recommendations</w:t>
+      </w:r>
+    </w:p>
+    <w:p>
+      <w:pPr>
+        <w:pStyle w:val="ListParagraph"/>
+        <w:numPr>
+          <w:ilvl w:val="0"/>
+          <w:numId w:val="2"/>
+        </w:numPr>
+        <w:spacing w:line="360" w:lineRule="auto"/>
+      </w:pPr>
+      <w:r>
+        <w:t>Conclusions</w:t>
+      </w:r>
+    </w:p>
+    <w:p>
+      <w:pPr>
+        <w:spacing w:line="360" w:lineRule="auto"/>
+      </w:pPr>
+    </w:p>
+    <w:p>
+      <w:pPr>
+        <w:spacing w:line="360" w:lineRule="auto"/>
+      </w:pPr>
+      <w:r>
+        <w:t>References</w:t>
+      </w:r>
+    </w:p>
+    <w:p>
+      <w:pPr>
+        <w:spacing w:line="360" w:lineRule="auto"/>
+      </w:pPr>
+      <w:r>
+        <w:t>Bibliography</w:t>
+      </w:r>
+    </w:p>
+    <w:p>
+      <w:pPr>
+        <w:spacing w:line="360" w:lineRule="auto"/>
+      </w:pPr>
+    </w:p>
+    <w:p>
+      <w:pPr>
+        <w:spacing w:line="360" w:lineRule="auto"/>
+      </w:pPr>
+      <w:r>
+        <w:t>Appendix A – Bill of materials</w:t>
+      </w:r>
+    </w:p>
+    <w:p>
+      <w:pPr>
+        <w:spacing w:line="360" w:lineRule="auto"/>
+      </w:pPr>
+      <w:r>
+        <w:t>Appendix B – Solar energy calculations</w:t>
+      </w:r>
+    </w:p>
+    <w:p>
+      <w:pPr>
+        <w:spacing w:line="360" w:lineRule="auto"/>
+      </w:pPr>
+    </w:p>
+    <w:p>
+      <w:pPr>
+        <w:rPr>
+          <w:sz w:val="30"/>
+          <w:szCs w:val="30"/>
+        </w:rPr>
+      </w:pPr>
+      <w:r>
+        <w:br w:type="page"/>
+      </w:r>
+      <w:r>
+        <w:rPr>
+          <w:sz w:val="30"/>
+          <w:szCs w:val="30"/>
+        </w:rPr>
+        <w:lastRenderedPageBreak/>
+        <w:t>Introduction</w:t>
+      </w:r>
+    </w:p>
+    <w:p>
+      <w:pPr>
+        <w:rPr>
+          <w:sz w:val="28"/>
+          <w:szCs w:val="28"/>
+        </w:rPr>
+      </w:pPr>
+      <w:r>
+        <w:rPr>
+          <w:sz w:val="28"/>
+          <w:szCs w:val="28"/>
+        </w:rPr>
+        <w:t>Client requirements</w:t>
+      </w:r>
+    </w:p>
+    <w:p>
+      <w:r>
+        <w:t xml:space="preserve"> </w:t>
+      </w:r>
+      <w:r>
+        <w:t xml:space="preserve">Our client, </w:t>
+      </w:r>
+      <w:proofErr w:type="spellStart"/>
+      <w:r>
+        <w:t>Aliaxis</w:t>
+      </w:r>
+      <w:proofErr w:type="spellEnd"/>
+      <w:r>
+        <w:t xml:space="preserve">, has asked for a few requirements for the design of the project. This </w:t>
+      </w:r>
+      <w:proofErr w:type="gramStart"/>
+      <w:r>
+        <w:t>involves:</w:t>
+      </w:r>
+      <w:proofErr w:type="gramEnd"/>
+      <w:r>
+        <w:t xml:space="preserve"> accuracy, compliance, system stability, transmission (Tx) range and battery life.</w:t>
+      </w:r>
+    </w:p>
+    <w:p>
+      <w:r>
+        <w:t>Accuracy – An analysis should be conducted to determine the accuracy needed by the system sensor converting water level values into electronic measurements</w:t>
+      </w:r>
+    </w:p>
+    <w:p>
+      <w:r>
+        <w:t>Compliance – The device must transmit data without radio frequency (RF) emissions to avoid the system needing to meet and be tested</w:t>
+      </w:r>
+    </w:p>
+    <w:p>
+      <w:r>
+        <w:br w:type="page"/>
+      </w:r>
+    </w:p>
+    <w:p>
+      <w:pPr>
+        <w:pStyle w:val="ListParagraph"/>
+        <w:numPr>
+          <w:ilvl w:val="0"/>
+          <w:numId w:val="4"/>
+        </w:numPr>
+        <w:rPr>
+          <w:sz w:val="30"/>
+          <w:szCs w:val="30"/>
+        </w:rPr>
+      </w:pPr>
+      <w:r>
+        <w:rPr>
+          <w:sz w:val="30"/>
+          <w:szCs w:val="30"/>
+        </w:rPr>
+        <w:lastRenderedPageBreak/>
+        <w:t>Water Level Probe</w:t>
+      </w:r>
+    </w:p>
+    <w:p>
+      <w:pPr>
+        <w:pStyle w:val="ListParagraph"/>
+        <w:numPr>
+          <w:ilvl w:val="1"/>
+          <w:numId w:val="5"/>
+        </w:numPr>
+        <w:rPr>
+          <w:sz w:val="30"/>
+          <w:szCs w:val="30"/>
+        </w:rPr>
+      </w:pPr>
+      <w:r>
+        <w:rPr>
+          <w:sz w:val="28"/>
+          <w:szCs w:val="28"/>
+        </w:rPr>
+        <w:t>Operation principles</w:t>
+      </w:r>
+      <w:r>
+        <w:rPr>
+          <w:sz w:val="28"/>
+          <w:szCs w:val="28"/>
+        </w:rPr>
+        <w:br/>
+      </w:r>
+    </w:p>
+    <w:p>
+      <w:pPr>
+        <w:pStyle w:val="ListParagraph"/>
+        <w:numPr>
+          <w:ilvl w:val="1"/>
+          <w:numId w:val="5"/>
+        </w:numPr>
+        <w:rPr>
+          <w:sz w:val="30"/>
+          <w:szCs w:val="30"/>
+        </w:rPr>
+      </w:pPr>
+      <w:r>
+        <w:rPr>
+          <w:sz w:val="28"/>
+          <w:szCs w:val="28"/>
+        </w:rPr>
+        <w:t>Optimised configuration</w:t>
+      </w:r>
+    </w:p>
+    <w:p>
+      <w:pPr>
+        <w:pStyle w:val="ListParagraph"/>
+        <w:numPr>
+          <w:ilvl w:val="1"/>
+          <w:numId w:val="5"/>
+        </w:numPr>
+        <w:rPr>
+          <w:sz w:val="30"/>
+          <w:szCs w:val="30"/>
+        </w:rPr>
+      </w:pPr>
+      <w:r>
+        <w:rPr>
+          <w:sz w:val="28"/>
+          <w:szCs w:val="28"/>
+        </w:rPr>
+        <w:t>Accuracy</w:t>
+      </w:r>
+    </w:p>
+    <w:p>
+      <w:pPr>
+        <w:rPr>
+          <w:sz w:val="28"/>
+          <w:szCs w:val="28"/>
+        </w:rPr>
+      </w:pPr>
+    </w:p>
+    <w:p>
+      <w:r>
+        <w:br w:type="page"/>
+      </w:r>
+    </w:p>
     <w:p/>
     <w:p>
       <w:r>
         <w:br w:type="page"/>
       </w:r>
     </w:p>
+    <w:p/>
+    <w:p>
+      <w:r>
+        <w:br w:type="page"/>
+      </w:r>
+    </w:p>
+    <w:p/>
+    <w:p>
+      <w:r>
+        <w:br w:type="page"/>
+      </w:r>
+    </w:p>
+    <w:p/>
+    <w:p>
+      <w:r>
+        <w:br w:type="page"/>
+      </w:r>
+    </w:p>
+    <w:p/>
     <w:sectPr>
       <w:pgSz w:w="11906" w:h="16838" w:code="9"/>
       <w:pgMar w:top="1440" w:right="1440" w:bottom="1440" w:left="1440" w:header="708" w:footer="708" w:gutter="0"/>
@@ -100,6 +584,552 @@
     </w:sectPr>
   </w:body>
 </w:document>
+</file>
+
+<file path=word/numbering.xml><?xml version="1.0" encoding="utf-8"?>
+<w:numbering xmlns:wpc="http://schemas.microsoft.com/office/word/2010/wordprocessingCanvas" xmlns:cx="http://schemas.microsoft.com/office/drawing/2014/chartex" xmlns:cx1="http://schemas.microsoft.com/office/drawing/2015/9/8/chartex" xmlns:cx2="http://schemas.microsoft.com/office/drawing/2015/10/21/chartex" xmlns:cx3="http://schemas.microsoft.com/office/drawing/2016/5/9/chartex" xmlns:cx4="http://schemas.microsoft.com/office/drawing/2016/5/10/chartex" xmlns:cx5="http://schemas.microsoft.com/office/drawing/2016/5/11/chartex" xmlns:cx6="http://schemas.microsoft.com/office/drawing/2016/5/12/chartex" xmlns:cx7="http://schemas.microsoft.com/office/drawing/2016/5/13/chartex" xmlns:cx8="http://schemas.microsoft.com/office/drawing/2016/5/14/chartex" xmlns:mc="http://schemas.openxmlformats.org/markup-compatibility/2006" xmlns:aink="http://schemas.microsoft.com/office/drawing/2016/ink" xmlns:am3d="http://schemas.microsoft.com/office/drawing/2017/model3d" xmlns:o="urn:schemas-microsoft-com:office:office" xmlns:oel="http://schemas.microsoft.com/office/2019/extlst" xmlns:r="http://schemas.openxmlformats.org/officeDocument/2006/relationships" xmlns:m="http://schemas.openxmlformats.org/officeDocument/2006/math" xmlns:v="urn:schemas-microsoft-com:vml" xmlns:wp14="http://schemas.microsoft.com/office/word/2010/wordprocessingDrawing" xmlns:wp="http://schemas.openxmlformats.org/drawingml/2006/wordprocessingDrawing" xmlns:w10="urn:schemas-microsoft-com:office:word" xmlns:w="http://schemas.openxmlformats.org/wordprocessingml/2006/main" xmlns:w14="http://schemas.microsoft.com/office/word/2010/wordml" xmlns:w15="http://schemas.microsoft.com/office/word/2012/wordml" xmlns:w16cex="http://schemas.microsoft.com/office/word/2018/wordml/cex" xmlns:w16cid="http://schemas.microsoft.com/office/word/2016/wordml/cid" xmlns:w16="http://schemas.microsoft.com/office/word/2018/wordml" xmlns:w16du="http://schemas.microsoft.com/office/word/2023/wordml/word16du" xmlns:w16sdtdh="http://schemas.microsoft.com/office/word/2020/wordml/sdtdatahash" xmlns:w16se="http://schemas.microsoft.com/office/word/2015/wordml/symex" xmlns:wpg="http://schemas.microsoft.com/office/word/2010/wordprocessingGroup" xmlns:wpi="http://schemas.microsoft.com/office/word/2010/wordprocessingInk" xmlns:wne="http://schemas.microsoft.com/office/word/2006/wordml" xmlns:wps="http://schemas.microsoft.com/office/word/2010/wordprocessingShape" mc:Ignorable="w14 w15 w16se w16cid w16 w16cex w16sdtdh w16du wp14">
+  <w:abstractNum w:abstractNumId="0" w15:restartNumberingAfterBreak="0">
+    <w:nsid w:val="03020B2E"/>
+    <w:multiLevelType w:val="multilevel"/>
+    <w:tmpl w:val="24B808C0"/>
+    <w:lvl w:ilvl="0">
+      <w:start w:val="1"/>
+      <w:numFmt w:val="decimal"/>
+      <w:lvlText w:val="%1"/>
+      <w:lvlJc w:val="left"/>
+      <w:pPr>
+        <w:ind w:left="372" w:hanging="372"/>
+      </w:pPr>
+      <w:rPr>
+        <w:rFonts w:hint="default"/>
+      </w:rPr>
+    </w:lvl>
+    <w:lvl w:ilvl="1">
+      <w:start w:val="1"/>
+      <w:numFmt w:val="decimal"/>
+      <w:lvlText w:val="%1.%2"/>
+      <w:lvlJc w:val="left"/>
+      <w:pPr>
+        <w:ind w:left="1092" w:hanging="372"/>
+      </w:pPr>
+      <w:rPr>
+        <w:rFonts w:hint="default"/>
+      </w:rPr>
+    </w:lvl>
+    <w:lvl w:ilvl="2">
+      <w:start w:val="1"/>
+      <w:numFmt w:val="decimal"/>
+      <w:lvlText w:val="%1.%2.%3"/>
+      <w:lvlJc w:val="left"/>
+      <w:pPr>
+        <w:ind w:left="2160" w:hanging="720"/>
+      </w:pPr>
+      <w:rPr>
+        <w:rFonts w:hint="default"/>
+      </w:rPr>
+    </w:lvl>
+    <w:lvl w:ilvl="3">
+      <w:start w:val="1"/>
+      <w:numFmt w:val="decimal"/>
+      <w:lvlText w:val="%1.%2.%3.%4"/>
+      <w:lvlJc w:val="left"/>
+      <w:pPr>
+        <w:ind w:left="3240" w:hanging="1080"/>
+      </w:pPr>
+      <w:rPr>
+        <w:rFonts w:hint="default"/>
+      </w:rPr>
+    </w:lvl>
+    <w:lvl w:ilvl="4">
+      <w:start w:val="1"/>
+      <w:numFmt w:val="decimal"/>
+      <w:lvlText w:val="%1.%2.%3.%4.%5"/>
+      <w:lvlJc w:val="left"/>
+      <w:pPr>
+        <w:ind w:left="3960" w:hanging="1080"/>
+      </w:pPr>
+      <w:rPr>
+        <w:rFonts w:hint="default"/>
+      </w:rPr>
+    </w:lvl>
+    <w:lvl w:ilvl="5">
+      <w:start w:val="1"/>
+      <w:numFmt w:val="decimal"/>
+      <w:lvlText w:val="%1.%2.%3.%4.%5.%6"/>
+      <w:lvlJc w:val="left"/>
+      <w:pPr>
+        <w:ind w:left="5040" w:hanging="1440"/>
+      </w:pPr>
+      <w:rPr>
+        <w:rFonts w:hint="default"/>
+      </w:rPr>
+    </w:lvl>
+    <w:lvl w:ilvl="6">
+      <w:start w:val="1"/>
+      <w:numFmt w:val="decimal"/>
+      <w:lvlText w:val="%1.%2.%3.%4.%5.%6.%7"/>
+      <w:lvlJc w:val="left"/>
+      <w:pPr>
+        <w:ind w:left="5760" w:hanging="1440"/>
+      </w:pPr>
+      <w:rPr>
+        <w:rFonts w:hint="default"/>
+      </w:rPr>
+    </w:lvl>
+    <w:lvl w:ilvl="7">
+      <w:start w:val="1"/>
+      <w:numFmt w:val="decimal"/>
+      <w:lvlText w:val="%1.%2.%3.%4.%5.%6.%7.%8"/>
+      <w:lvlJc w:val="left"/>
+      <w:pPr>
+        <w:ind w:left="6840" w:hanging="1800"/>
+      </w:pPr>
+      <w:rPr>
+        <w:rFonts w:hint="default"/>
+      </w:rPr>
+    </w:lvl>
+    <w:lvl w:ilvl="8">
+      <w:start w:val="1"/>
+      <w:numFmt w:val="decimal"/>
+      <w:lvlText w:val="%1.%2.%3.%4.%5.%6.%7.%8.%9"/>
+      <w:lvlJc w:val="left"/>
+      <w:pPr>
+        <w:ind w:left="7560" w:hanging="1800"/>
+      </w:pPr>
+      <w:rPr>
+        <w:rFonts w:hint="default"/>
+      </w:rPr>
+    </w:lvl>
+  </w:abstractNum>
+  <w:abstractNum w:abstractNumId="1" w15:restartNumberingAfterBreak="0">
+    <w:nsid w:val="19771270"/>
+    <w:multiLevelType w:val="multilevel"/>
+    <w:tmpl w:val="24B808C0"/>
+    <w:lvl w:ilvl="0">
+      <w:start w:val="1"/>
+      <w:numFmt w:val="decimal"/>
+      <w:lvlText w:val="%1"/>
+      <w:lvlJc w:val="left"/>
+      <w:pPr>
+        <w:ind w:left="372" w:hanging="372"/>
+      </w:pPr>
+      <w:rPr>
+        <w:rFonts w:hint="default"/>
+      </w:rPr>
+    </w:lvl>
+    <w:lvl w:ilvl="1">
+      <w:start w:val="1"/>
+      <w:numFmt w:val="decimal"/>
+      <w:lvlText w:val="%1.%2"/>
+      <w:lvlJc w:val="left"/>
+      <w:pPr>
+        <w:ind w:left="1092" w:hanging="372"/>
+      </w:pPr>
+      <w:rPr>
+        <w:rFonts w:hint="default"/>
+      </w:rPr>
+    </w:lvl>
+    <w:lvl w:ilvl="2">
+      <w:start w:val="1"/>
+      <w:numFmt w:val="decimal"/>
+      <w:lvlText w:val="%1.%2.%3"/>
+      <w:lvlJc w:val="left"/>
+      <w:pPr>
+        <w:ind w:left="2160" w:hanging="720"/>
+      </w:pPr>
+      <w:rPr>
+        <w:rFonts w:hint="default"/>
+      </w:rPr>
+    </w:lvl>
+    <w:lvl w:ilvl="3">
+      <w:start w:val="1"/>
+      <w:numFmt w:val="decimal"/>
+      <w:lvlText w:val="%1.%2.%3.%4"/>
+      <w:lvlJc w:val="left"/>
+      <w:pPr>
+        <w:ind w:left="3240" w:hanging="1080"/>
+      </w:pPr>
+      <w:rPr>
+        <w:rFonts w:hint="default"/>
+      </w:rPr>
+    </w:lvl>
+    <w:lvl w:ilvl="4">
+      <w:start w:val="1"/>
+      <w:numFmt w:val="decimal"/>
+      <w:lvlText w:val="%1.%2.%3.%4.%5"/>
+      <w:lvlJc w:val="left"/>
+      <w:pPr>
+        <w:ind w:left="3960" w:hanging="1080"/>
+      </w:pPr>
+      <w:rPr>
+        <w:rFonts w:hint="default"/>
+      </w:rPr>
+    </w:lvl>
+    <w:lvl w:ilvl="5">
+      <w:start w:val="1"/>
+      <w:numFmt w:val="decimal"/>
+      <w:lvlText w:val="%1.%2.%3.%4.%5.%6"/>
+      <w:lvlJc w:val="left"/>
+      <w:pPr>
+        <w:ind w:left="5040" w:hanging="1440"/>
+      </w:pPr>
+      <w:rPr>
+        <w:rFonts w:hint="default"/>
+      </w:rPr>
+    </w:lvl>
+    <w:lvl w:ilvl="6">
+      <w:start w:val="1"/>
+      <w:numFmt w:val="decimal"/>
+      <w:lvlText w:val="%1.%2.%3.%4.%5.%6.%7"/>
+      <w:lvlJc w:val="left"/>
+      <w:pPr>
+        <w:ind w:left="5760" w:hanging="1440"/>
+      </w:pPr>
+      <w:rPr>
+        <w:rFonts w:hint="default"/>
+      </w:rPr>
+    </w:lvl>
+    <w:lvl w:ilvl="7">
+      <w:start w:val="1"/>
+      <w:numFmt w:val="decimal"/>
+      <w:lvlText w:val="%1.%2.%3.%4.%5.%6.%7.%8"/>
+      <w:lvlJc w:val="left"/>
+      <w:pPr>
+        <w:ind w:left="6840" w:hanging="1800"/>
+      </w:pPr>
+      <w:rPr>
+        <w:rFonts w:hint="default"/>
+      </w:rPr>
+    </w:lvl>
+    <w:lvl w:ilvl="8">
+      <w:start w:val="1"/>
+      <w:numFmt w:val="decimal"/>
+      <w:lvlText w:val="%1.%2.%3.%4.%5.%6.%7.%8.%9"/>
+      <w:lvlJc w:val="left"/>
+      <w:pPr>
+        <w:ind w:left="7560" w:hanging="1800"/>
+      </w:pPr>
+      <w:rPr>
+        <w:rFonts w:hint="default"/>
+      </w:rPr>
+    </w:lvl>
+  </w:abstractNum>
+  <w:abstractNum w:abstractNumId="2" w15:restartNumberingAfterBreak="0">
+    <w:nsid w:val="71E76E99"/>
+    <w:multiLevelType w:val="multilevel"/>
+    <w:tmpl w:val="562E784A"/>
+    <w:lvl w:ilvl="0">
+      <w:start w:val="2"/>
+      <w:numFmt w:val="decimal"/>
+      <w:lvlText w:val="%1"/>
+      <w:lvlJc w:val="left"/>
+      <w:pPr>
+        <w:ind w:left="372" w:hanging="372"/>
+      </w:pPr>
+      <w:rPr>
+        <w:rFonts w:hint="default"/>
+        <w:sz w:val="28"/>
+      </w:rPr>
+    </w:lvl>
+    <w:lvl w:ilvl="1">
+      <w:start w:val="1"/>
+      <w:numFmt w:val="decimal"/>
+      <w:lvlText w:val="%1.%2"/>
+      <w:lvlJc w:val="left"/>
+      <w:pPr>
+        <w:ind w:left="1440" w:hanging="720"/>
+      </w:pPr>
+      <w:rPr>
+        <w:rFonts w:hint="default"/>
+        <w:sz w:val="28"/>
+      </w:rPr>
+    </w:lvl>
+    <w:lvl w:ilvl="2">
+      <w:start w:val="1"/>
+      <w:numFmt w:val="decimal"/>
+      <w:lvlText w:val="%1.%2.%3"/>
+      <w:lvlJc w:val="left"/>
+      <w:pPr>
+        <w:ind w:left="2160" w:hanging="720"/>
+      </w:pPr>
+      <w:rPr>
+        <w:rFonts w:hint="default"/>
+        <w:sz w:val="28"/>
+      </w:rPr>
+    </w:lvl>
+    <w:lvl w:ilvl="3">
+      <w:start w:val="1"/>
+      <w:numFmt w:val="decimal"/>
+      <w:lvlText w:val="%1.%2.%3.%4"/>
+      <w:lvlJc w:val="left"/>
+      <w:pPr>
+        <w:ind w:left="3240" w:hanging="1080"/>
+      </w:pPr>
+      <w:rPr>
+        <w:rFonts w:hint="default"/>
+        <w:sz w:val="28"/>
+      </w:rPr>
+    </w:lvl>
+    <w:lvl w:ilvl="4">
+      <w:start w:val="1"/>
+      <w:numFmt w:val="decimal"/>
+      <w:lvlText w:val="%1.%2.%3.%4.%5"/>
+      <w:lvlJc w:val="left"/>
+      <w:pPr>
+        <w:ind w:left="4320" w:hanging="1440"/>
+      </w:pPr>
+      <w:rPr>
+        <w:rFonts w:hint="default"/>
+        <w:sz w:val="28"/>
+      </w:rPr>
+    </w:lvl>
+    <w:lvl w:ilvl="5">
+      <w:start w:val="1"/>
+      <w:numFmt w:val="decimal"/>
+      <w:lvlText w:val="%1.%2.%3.%4.%5.%6"/>
+      <w:lvlJc w:val="left"/>
+      <w:pPr>
+        <w:ind w:left="5040" w:hanging="1440"/>
+      </w:pPr>
+      <w:rPr>
+        <w:rFonts w:hint="default"/>
+        <w:sz w:val="28"/>
+      </w:rPr>
+    </w:lvl>
+    <w:lvl w:ilvl="6">
+      <w:start w:val="1"/>
+      <w:numFmt w:val="decimal"/>
+      <w:lvlText w:val="%1.%2.%3.%4.%5.%6.%7"/>
+      <w:lvlJc w:val="left"/>
+      <w:pPr>
+        <w:ind w:left="6120" w:hanging="1800"/>
+      </w:pPr>
+      <w:rPr>
+        <w:rFonts w:hint="default"/>
+        <w:sz w:val="28"/>
+      </w:rPr>
+    </w:lvl>
+    <w:lvl w:ilvl="7">
+      <w:start w:val="1"/>
+      <w:numFmt w:val="decimal"/>
+      <w:lvlText w:val="%1.%2.%3.%4.%5.%6.%7.%8"/>
+      <w:lvlJc w:val="left"/>
+      <w:pPr>
+        <w:ind w:left="7200" w:hanging="2160"/>
+      </w:pPr>
+      <w:rPr>
+        <w:rFonts w:hint="default"/>
+        <w:sz w:val="28"/>
+      </w:rPr>
+    </w:lvl>
+    <w:lvl w:ilvl="8">
+      <w:start w:val="1"/>
+      <w:numFmt w:val="decimal"/>
+      <w:lvlText w:val="%1.%2.%3.%4.%5.%6.%7.%8.%9"/>
+      <w:lvlJc w:val="left"/>
+      <w:pPr>
+        <w:ind w:left="7920" w:hanging="2160"/>
+      </w:pPr>
+      <w:rPr>
+        <w:rFonts w:hint="default"/>
+        <w:sz w:val="28"/>
+      </w:rPr>
+    </w:lvl>
+  </w:abstractNum>
+  <w:abstractNum w:abstractNumId="3" w15:restartNumberingAfterBreak="0">
+    <w:nsid w:val="7D882282"/>
+    <w:multiLevelType w:val="hybridMultilevel"/>
+    <w:tmpl w:val="29D89500"/>
+    <w:lvl w:ilvl="0" w:tplc="993E6C10">
+      <w:start w:val="2"/>
+      <w:numFmt w:val="decimal"/>
+      <w:lvlText w:val="%1"/>
+      <w:lvlJc w:val="left"/>
+      <w:pPr>
+        <w:ind w:left="720" w:hanging="360"/>
+      </w:pPr>
+      <w:rPr>
+        <w:rFonts w:hint="default"/>
+      </w:rPr>
+    </w:lvl>
+    <w:lvl w:ilvl="1" w:tplc="3C090019">
+      <w:start w:val="1"/>
+      <w:numFmt w:val="lowerLetter"/>
+      <w:lvlText w:val="%2."/>
+      <w:lvlJc w:val="left"/>
+      <w:pPr>
+        <w:ind w:left="1440" w:hanging="360"/>
+      </w:pPr>
+    </w:lvl>
+    <w:lvl w:ilvl="2" w:tplc="3C09001B">
+      <w:start w:val="1"/>
+      <w:numFmt w:val="lowerRoman"/>
+      <w:lvlText w:val="%3."/>
+      <w:lvlJc w:val="right"/>
+      <w:pPr>
+        <w:ind w:left="2160" w:hanging="180"/>
+      </w:pPr>
+    </w:lvl>
+    <w:lvl w:ilvl="3" w:tplc="3C09000F" w:tentative="1">
+      <w:start w:val="1"/>
+      <w:numFmt w:val="decimal"/>
+      <w:lvlText w:val="%4."/>
+      <w:lvlJc w:val="left"/>
+      <w:pPr>
+        <w:ind w:left="2880" w:hanging="360"/>
+      </w:pPr>
+    </w:lvl>
+    <w:lvl w:ilvl="4" w:tplc="3C090019" w:tentative="1">
+      <w:start w:val="1"/>
+      <w:numFmt w:val="lowerLetter"/>
+      <w:lvlText w:val="%5."/>
+      <w:lvlJc w:val="left"/>
+      <w:pPr>
+        <w:ind w:left="3600" w:hanging="360"/>
+      </w:pPr>
+    </w:lvl>
+    <w:lvl w:ilvl="5" w:tplc="3C09001B" w:tentative="1">
+      <w:start w:val="1"/>
+      <w:numFmt w:val="lowerRoman"/>
+      <w:lvlText w:val="%6."/>
+      <w:lvlJc w:val="right"/>
+      <w:pPr>
+        <w:ind w:left="4320" w:hanging="180"/>
+      </w:pPr>
+    </w:lvl>
+    <w:lvl w:ilvl="6" w:tplc="3C09000F" w:tentative="1">
+      <w:start w:val="1"/>
+      <w:numFmt w:val="decimal"/>
+      <w:lvlText w:val="%7."/>
+      <w:lvlJc w:val="left"/>
+      <w:pPr>
+        <w:ind w:left="5040" w:hanging="360"/>
+      </w:pPr>
+    </w:lvl>
+    <w:lvl w:ilvl="7" w:tplc="3C090019" w:tentative="1">
+      <w:start w:val="1"/>
+      <w:numFmt w:val="lowerLetter"/>
+      <w:lvlText w:val="%8."/>
+      <w:lvlJc w:val="left"/>
+      <w:pPr>
+        <w:ind w:left="5760" w:hanging="360"/>
+      </w:pPr>
+    </w:lvl>
+    <w:lvl w:ilvl="8" w:tplc="3C09001B" w:tentative="1">
+      <w:start w:val="1"/>
+      <w:numFmt w:val="lowerRoman"/>
+      <w:lvlText w:val="%9."/>
+      <w:lvlJc w:val="right"/>
+      <w:pPr>
+        <w:ind w:left="6480" w:hanging="180"/>
+      </w:pPr>
+    </w:lvl>
+  </w:abstractNum>
+  <w:abstractNum w:abstractNumId="4" w15:restartNumberingAfterBreak="0">
+    <w:nsid w:val="7DBB3AE6"/>
+    <w:multiLevelType w:val="hybridMultilevel"/>
+    <w:tmpl w:val="4548480E"/>
+    <w:lvl w:ilvl="0" w:tplc="3C09000F">
+      <w:start w:val="1"/>
+      <w:numFmt w:val="decimal"/>
+      <w:lvlText w:val="%1."/>
+      <w:lvlJc w:val="left"/>
+      <w:pPr>
+        <w:ind w:left="720" w:hanging="360"/>
+      </w:pPr>
+      <w:rPr>
+        <w:rFonts w:hint="default"/>
+      </w:rPr>
+    </w:lvl>
+    <w:lvl w:ilvl="1" w:tplc="3C090019">
+      <w:start w:val="1"/>
+      <w:numFmt w:val="lowerLetter"/>
+      <w:lvlText w:val="%2."/>
+      <w:lvlJc w:val="left"/>
+      <w:pPr>
+        <w:ind w:left="1440" w:hanging="360"/>
+      </w:pPr>
+    </w:lvl>
+    <w:lvl w:ilvl="2" w:tplc="3C09001B" w:tentative="1">
+      <w:start w:val="1"/>
+      <w:numFmt w:val="lowerRoman"/>
+      <w:lvlText w:val="%3."/>
+      <w:lvlJc w:val="right"/>
+      <w:pPr>
+        <w:ind w:left="2160" w:hanging="180"/>
+      </w:pPr>
+    </w:lvl>
+    <w:lvl w:ilvl="3" w:tplc="3C09000F" w:tentative="1">
+      <w:start w:val="1"/>
+      <w:numFmt w:val="decimal"/>
+      <w:lvlText w:val="%4."/>
+      <w:lvlJc w:val="left"/>
+      <w:pPr>
+        <w:ind w:left="2880" w:hanging="360"/>
+      </w:pPr>
+    </w:lvl>
+    <w:lvl w:ilvl="4" w:tplc="3C090019" w:tentative="1">
+      <w:start w:val="1"/>
+      <w:numFmt w:val="lowerLetter"/>
+      <w:lvlText w:val="%5."/>
+      <w:lvlJc w:val="left"/>
+      <w:pPr>
+        <w:ind w:left="3600" w:hanging="360"/>
+      </w:pPr>
+    </w:lvl>
+    <w:lvl w:ilvl="5" w:tplc="3C09001B" w:tentative="1">
+      <w:start w:val="1"/>
+      <w:numFmt w:val="lowerRoman"/>
+      <w:lvlText w:val="%6."/>
+      <w:lvlJc w:val="right"/>
+      <w:pPr>
+        <w:ind w:left="4320" w:hanging="180"/>
+      </w:pPr>
+    </w:lvl>
+    <w:lvl w:ilvl="6" w:tplc="3C09000F" w:tentative="1">
+      <w:start w:val="1"/>
+      <w:numFmt w:val="decimal"/>
+      <w:lvlText w:val="%7."/>
+      <w:lvlJc w:val="left"/>
+      <w:pPr>
+        <w:ind w:left="5040" w:hanging="360"/>
+      </w:pPr>
+    </w:lvl>
+    <w:lvl w:ilvl="7" w:tplc="3C090019" w:tentative="1">
+      <w:start w:val="1"/>
+      <w:numFmt w:val="lowerLetter"/>
+      <w:lvlText w:val="%8."/>
+      <w:lvlJc w:val="left"/>
+      <w:pPr>
+        <w:ind w:left="5760" w:hanging="360"/>
+      </w:pPr>
+    </w:lvl>
+    <w:lvl w:ilvl="8" w:tplc="3C09001B" w:tentative="1">
+      <w:start w:val="1"/>
+      <w:numFmt w:val="lowerRoman"/>
+      <w:lvlText w:val="%9."/>
+      <w:lvlJc w:val="right"/>
+      <w:pPr>
+        <w:ind w:left="6480" w:hanging="180"/>
+      </w:pPr>
+    </w:lvl>
+  </w:abstractNum>
+  <w:num w:numId="1" w16cid:durableId="789054270">
+    <w:abstractNumId w:val="4"/>
+  </w:num>
+  <w:num w:numId="2" w16cid:durableId="20515041">
+    <w:abstractNumId w:val="0"/>
+  </w:num>
+  <w:num w:numId="3" w16cid:durableId="1836875648">
+    <w:abstractNumId w:val="1"/>
+  </w:num>
+  <w:num w:numId="4" w16cid:durableId="1806268308">
+    <w:abstractNumId w:val="3"/>
+  </w:num>
+  <w:num w:numId="5" w16cid:durableId="643659103">
+    <w:abstractNumId w:val="2"/>
+  </w:num>
+</w:numbering>
 </file>
 
 <file path=word/styles.xml><?xml version="1.0" encoding="utf-8"?>
@@ -1318,6 +2348,21 @@
 </file>
 
 <file path=customXml/item1.xml><?xml version="1.0" encoding="utf-8"?>
+<p:properties xmlns:p="http://schemas.microsoft.com/office/2006/metadata/properties" xmlns:xsi="http://www.w3.org/2001/XMLSchema-instance" xmlns:pc="http://schemas.microsoft.com/office/infopath/2007/PartnerControls">
+  <documentManagement/>
+</p:properties>
+</file>
+
+<file path=customXml/item2.xml><?xml version="1.0" encoding="utf-8"?>
+<?mso-contentType ?>
+<FormTemplates xmlns="http://schemas.microsoft.com/sharepoint/v3/contenttype/forms">
+  <Display>DocumentLibraryForm</Display>
+  <Edit>DocumentLibraryForm</Edit>
+  <New>DocumentLibraryForm</New>
+</FormTemplates>
+</file>
+
+<file path=customXml/item3.xml><?xml version="1.0" encoding="utf-8"?>
 <ct:contentTypeSchema xmlns:ct="http://schemas.microsoft.com/office/2006/metadata/contentType" xmlns:ma="http://schemas.microsoft.com/office/2006/metadata/properties/metaAttributes" ct:_="" ma:_="" ma:contentTypeName="Document" ma:contentTypeID="0x0101007A61E939B809A447AEA17AA9896D8A4A" ma:contentTypeVersion="10" ma:contentTypeDescription="Create a new document." ma:contentTypeScope="" ma:versionID="b35ad1ebb2e4c9928aa05957d3271cad">
   <xsd:schema xmlns:xsd="http://www.w3.org/2001/XMLSchema" xmlns:xs="http://www.w3.org/2001/XMLSchema" xmlns:p="http://schemas.microsoft.com/office/2006/metadata/properties" xmlns:ns3="072bdc7b-df0e-485b-ac95-1d15212e3391" targetNamespace="http://schemas.microsoft.com/office/2006/metadata/properties" ma:root="true" ma:fieldsID="c6938ddcefea5422e5e6292b196bf70c" ns3:_="">
     <xsd:import namespace="072bdc7b-df0e-485b-ac95-1d15212e3391"/>
@@ -1501,22 +2546,24 @@
 </ct:contentTypeSchema>
 </file>
 
-<file path=customXml/item2.xml><?xml version="1.0" encoding="utf-8"?>
-<?mso-contentType ?>
-<FormTemplates xmlns="http://schemas.microsoft.com/sharepoint/v3/contenttype/forms">
-  <Display>DocumentLibraryForm</Display>
-  <Edit>DocumentLibraryForm</Edit>
-  <New>DocumentLibraryForm</New>
-</FormTemplates>
+<file path=customXml/itemProps1.xml><?xml version="1.0" encoding="utf-8"?>
+<ds:datastoreItem xmlns:ds="http://schemas.openxmlformats.org/officeDocument/2006/customXml" ds:itemID="{186CF69D-9FB2-4FE9-BB61-93DB9AD73F99}">
+  <ds:schemaRefs>
+    <ds:schemaRef ds:uri="http://schemas.microsoft.com/office/2006/metadata/properties"/>
+    <ds:schemaRef ds:uri="http://schemas.microsoft.com/office/infopath/2007/PartnerControls"/>
+  </ds:schemaRefs>
+</ds:datastoreItem>
 </file>
 
-<file path=customXml/item3.xml><?xml version="1.0" encoding="utf-8"?>
-<p:properties xmlns:p="http://schemas.microsoft.com/office/2006/metadata/properties" xmlns:xsi="http://www.w3.org/2001/XMLSchema-instance" xmlns:pc="http://schemas.microsoft.com/office/infopath/2007/PartnerControls">
-  <documentManagement/>
-</p:properties>
+<file path=customXml/itemProps2.xml><?xml version="1.0" encoding="utf-8"?>
+<ds:datastoreItem xmlns:ds="http://schemas.openxmlformats.org/officeDocument/2006/customXml" ds:itemID="{1B891434-4191-4B4D-B961-B31D44674771}">
+  <ds:schemaRefs>
+    <ds:schemaRef ds:uri="http://schemas.microsoft.com/sharepoint/v3/contenttype/forms"/>
+  </ds:schemaRefs>
+</ds:datastoreItem>
 </file>
 
-<file path=customXml/itemProps1.xml><?xml version="1.0" encoding="utf-8"?>
+<file path=customXml/itemProps3.xml><?xml version="1.0" encoding="utf-8"?>
 <ds:datastoreItem xmlns:ds="http://schemas.openxmlformats.org/officeDocument/2006/customXml" ds:itemID="{EC069E89-5003-4716-BAFF-A885AF89C8AD}">
   <ds:schemaRefs>
     <ds:schemaRef ds:uri="http://schemas.microsoft.com/office/2006/metadata/contentType"/>
@@ -1534,23 +2581,6 @@
 </ds:datastoreItem>
 </file>
 
-<file path=customXml/itemProps2.xml><?xml version="1.0" encoding="utf-8"?>
-<ds:datastoreItem xmlns:ds="http://schemas.openxmlformats.org/officeDocument/2006/customXml" ds:itemID="{1B891434-4191-4B4D-B961-B31D44674771}">
-  <ds:schemaRefs>
-    <ds:schemaRef ds:uri="http://schemas.microsoft.com/sharepoint/v3/contenttype/forms"/>
-  </ds:schemaRefs>
-</ds:datastoreItem>
-</file>
-
-<file path=customXml/itemProps3.xml><?xml version="1.0" encoding="utf-8"?>
-<ds:datastoreItem xmlns:ds="http://schemas.openxmlformats.org/officeDocument/2006/customXml" ds:itemID="{186CF69D-9FB2-4FE9-BB61-93DB9AD73F99}">
-  <ds:schemaRefs>
-    <ds:schemaRef ds:uri="http://schemas.microsoft.com/office/2006/metadata/properties"/>
-    <ds:schemaRef ds:uri="http://schemas.microsoft.com/office/infopath/2007/PartnerControls"/>
-  </ds:schemaRefs>
-</ds:datastoreItem>
-</file>
-
 <file path=docMetadata/LabelInfo.xml><?xml version="1.0" encoding="utf-8"?>
 <clbl:labelList xmlns:clbl="http://schemas.microsoft.com/office/2020/mipLabelMetadata">
   <clbl:label id="{d1b36e95-0d50-42e9-958f-b63fa906beaa}" enabled="0" method="" siteId="{d1b36e95-0d50-42e9-958f-b63fa906beaa}" removed="1"/>

</xml_diff>

<commit_message>
Updated the introduction of the report.
Finished writing the introduction of the report. Everyone can have a look at it.
</commit_message>
<xml_diff>
--- a/EE310-Team16-Report.docx
+++ b/EE310-Team16-Report.docx
@@ -155,14 +155,12 @@
         </w:rPr>
         <w:t xml:space="preserve">Submitted to </w:t>
       </w:r>
-      <w:proofErr w:type="spellStart"/>
       <w:r>
         <w:rPr>
           <w:rFonts w:ascii="Century" w:hAnsi="Century"/>
         </w:rPr>
         <w:t>Aliaxis</w:t>
       </w:r>
-      <w:proofErr w:type="spellEnd"/>
     </w:p>
     <w:p>
       <w:pPr>
@@ -201,19 +199,11 @@
           <w:rFonts w:ascii="Century" w:hAnsi="Century"/>
         </w:rPr>
       </w:pPr>
-      <w:proofErr w:type="spellStart"/>
-      <w:r>
-        <w:rPr>
-          <w:rFonts w:ascii="Century" w:hAnsi="Century"/>
-        </w:rPr>
-        <w:t>Yunbo</w:t>
-      </w:r>
-      <w:proofErr w:type="spellEnd"/>
-      <w:r>
-        <w:rPr>
-          <w:rFonts w:ascii="Century" w:hAnsi="Century"/>
-        </w:rPr>
-        <w:t xml:space="preserve"> Hu</w:t>
+      <w:r>
+        <w:rPr>
+          <w:rFonts w:ascii="Century" w:hAnsi="Century"/>
+        </w:rPr>
+        <w:t>Yunbo Hu</w:t>
       </w:r>
       <w:r>
         <w:rPr>
@@ -243,19 +233,11 @@
           <w:rFonts w:ascii="Century" w:hAnsi="Century"/>
         </w:rPr>
       </w:pPr>
-      <w:proofErr w:type="spellStart"/>
-      <w:r>
-        <w:rPr>
-          <w:rFonts w:ascii="Century" w:hAnsi="Century"/>
-        </w:rPr>
-        <w:t>Hawon</w:t>
-      </w:r>
-      <w:proofErr w:type="spellEnd"/>
-      <w:r>
-        <w:rPr>
-          <w:rFonts w:ascii="Century" w:hAnsi="Century"/>
-        </w:rPr>
-        <w:t xml:space="preserve"> Ryu</w:t>
+      <w:r>
+        <w:rPr>
+          <w:rFonts w:ascii="Century" w:hAnsi="Century"/>
+        </w:rPr>
+        <w:t>Hawon Ryu</w:t>
       </w:r>
     </w:p>
     <w:p>
@@ -324,21 +306,7 @@
         <w:rPr>
           <w:rFonts w:ascii="Century" w:hAnsi="Century"/>
         </w:rPr>
-        <w:t xml:space="preserve"> </w:t>
-      </w:r>
-      <w:proofErr w:type="gramStart"/>
-      <w:r>
-        <w:rPr>
-          <w:rFonts w:ascii="Century" w:hAnsi="Century"/>
-        </w:rPr>
-        <w:t>April,</w:t>
-      </w:r>
-      <w:proofErr w:type="gramEnd"/>
-      <w:r>
-        <w:rPr>
-          <w:rFonts w:ascii="Century" w:hAnsi="Century"/>
-        </w:rPr>
-        <w:t xml:space="preserve"> 2024.</w:t>
+        <w:t xml:space="preserve"> April, 2024.</w:t>
       </w:r>
     </w:p>
     <w:p>
@@ -382,21 +350,7 @@
         <w:rPr>
           <w:rFonts w:ascii="Century" w:hAnsi="Century"/>
         </w:rPr>
-        <w:t xml:space="preserve">This project, commissioned by </w:t>
-      </w:r>
-      <w:proofErr w:type="spellStart"/>
-      <w:r>
-        <w:rPr>
-          <w:rFonts w:ascii="Century" w:hAnsi="Century"/>
-        </w:rPr>
-        <w:t>Aliaxis</w:t>
-      </w:r>
-      <w:proofErr w:type="spellEnd"/>
-      <w:r>
-        <w:rPr>
-          <w:rFonts w:ascii="Century" w:hAnsi="Century"/>
-        </w:rPr>
-        <w:t>, involves an analogue system designed to detect water level in a water tank. The system consists of a vertical probe, a transmitter and a receiver. The transmitter transmits a signal to the receiver using red light. The report</w:t>
+        <w:t>This project, commissioned by Aliaxis, involves an analogue system designed to detect water level in a water tank. The system consists of a vertical probe, a transmitter and a receiver. The transmitter transmits a signal to the receiver using red light. The report</w:t>
       </w:r>
       <w:r>
         <w:rPr>
@@ -902,21 +856,7 @@
         <w:rPr>
           <w:rFonts w:ascii="Century" w:hAnsi="Century"/>
         </w:rPr>
-        <w:t xml:space="preserve">Our client, </w:t>
-      </w:r>
-      <w:proofErr w:type="spellStart"/>
-      <w:r>
-        <w:rPr>
-          <w:rFonts w:ascii="Century" w:hAnsi="Century"/>
-        </w:rPr>
-        <w:t>Aliaxis</w:t>
-      </w:r>
-      <w:proofErr w:type="spellEnd"/>
-      <w:r>
-        <w:rPr>
-          <w:rFonts w:ascii="Century" w:hAnsi="Century"/>
-        </w:rPr>
-        <w:t xml:space="preserve">, requested an analogue system designed for detecting the water level of the water tank. Our goal </w:t>
+        <w:t xml:space="preserve">Our client, Aliaxis, requested an analogue system designed for detecting the water level of the water tank. Our goal </w:t>
       </w:r>
       <w:r>
         <w:rPr>
@@ -930,14 +870,12 @@
         </w:rPr>
         <w:t xml:space="preserve">is to maximise the range of the transmission between the transmitter and the </w:t>
       </w:r>
-      <w:proofErr w:type="gramStart"/>
       <w:r>
         <w:rPr>
           <w:rFonts w:ascii="Century" w:hAnsi="Century"/>
         </w:rPr>
         <w:t>receiver, and</w:t>
       </w:r>
-      <w:proofErr w:type="gramEnd"/>
       <w:r>
         <w:rPr>
           <w:rFonts w:ascii="Century" w:hAnsi="Century"/>
@@ -1109,21 +1047,32 @@
         <w:rPr>
           <w:rFonts w:ascii="Century" w:hAnsi="Century"/>
         </w:rPr>
-        <w:t xml:space="preserve">In this project, our team used software for designing and simulating. FEMM was used to simulate the dielectric material of the water level probe, we compared the accuracy of the probe using 2 different materials. In addition of using software for design tools, we used </w:t>
-      </w:r>
-      <w:proofErr w:type="spellStart"/>
-      <w:r>
-        <w:rPr>
-          <w:rFonts w:ascii="Century" w:hAnsi="Century"/>
-        </w:rPr>
-        <w:t>LTSpice</w:t>
-      </w:r>
-      <w:proofErr w:type="spellEnd"/>
-      <w:r>
-        <w:rPr>
-          <w:rFonts w:ascii="Century" w:hAnsi="Century"/>
-        </w:rPr>
-        <w:t xml:space="preserve"> to simulate the circuit for the transmitter and receiver of the project, with </w:t>
+        <w:t xml:space="preserve">In this project, our team used software for designing and simulating. FEMM was used to simulate the dielectric material of the water level probe, we compared the accuracy of the probe using 2 different materials. In addition of using software for design tools, we used LTSpice to simulate the circuit for the transmitter and receiver of the project, </w:t>
+      </w:r>
+      <w:r>
+        <w:rPr>
+          <w:rFonts w:ascii="Century" w:hAnsi="Century"/>
+        </w:rPr>
+        <w:t>observing the waveforms of the signal and the frequency of the waveform.</w:t>
+      </w:r>
+    </w:p>
+    <w:p>
+      <w:pPr>
+        <w:rPr>
+          <w:rFonts w:ascii="Century" w:hAnsi="Century"/>
+        </w:rPr>
+      </w:pPr>
+      <w:r>
+        <w:rPr>
+          <w:rFonts w:ascii="Century" w:hAnsi="Century"/>
+        </w:rPr>
+        <w:t>For the methodology, we conducted prototyping on the breadboard for testing with the electrical components. We also did a top-down design, where we broke the system into different phases</w:t>
+      </w:r>
+      <w:r>
+        <w:rPr>
+          <w:rFonts w:ascii="Century" w:hAnsi="Century"/>
+        </w:rPr>
+        <w:t>. The first phase would be about the water level probe, the second phase is the transmitter, and the last phase is the receiver.</w:t>
       </w:r>
     </w:p>
     <w:p>

</xml_diff>